<commit_message>
Completed the first 2 challenges
</commit_message>
<xml_diff>
--- a/pp-05/Javascript Console.docx
+++ b/pp-05/Javascript Console.docx
@@ -3,15 +3,33 @@
 <w:document xmlns:wpc="http://schemas.microsoft.com/office/word/2010/wordprocessingCanvas" xmlns:mc="http://schemas.openxmlformats.org/markup-compatibility/2006" xmlns:o="urn:schemas-microsoft-com:office:office" xmlns:r="http://schemas.openxmlformats.org/officeDocument/2006/relationships" xmlns:m="http://schemas.openxmlformats.org/officeDocument/2006/math" xmlns:v="urn:schemas-microsoft-com:vml" xmlns:wp14="http://schemas.microsoft.com/office/word/2010/wordprocessingDrawing" xmlns:wp="http://schemas.openxmlformats.org/drawingml/2006/wordprocessingDrawing" xmlns:w10="urn:schemas-microsoft-com:office:word" xmlns:w="http://schemas.openxmlformats.org/wordprocessingml/2006/main" xmlns:w14="http://schemas.microsoft.com/office/word/2010/wordml" xmlns:w15="http://schemas.microsoft.com/office/word/2012/wordml" xmlns:wpg="http://schemas.microsoft.com/office/word/2010/wordprocessingGroup" xmlns:wpi="http://schemas.microsoft.com/office/word/2010/wordprocessingInk" xmlns:wne="http://schemas.microsoft.com/office/word/2006/wordml" xmlns:wps="http://schemas.microsoft.com/office/word/2010/wordprocessingShape" mc:Ignorable="w14 w15 wp14">
   <w:body>
     <w:p>
+      <w:pPr>
+        <w:rPr>
+          <w:noProof/>
+        </w:rPr>
+      </w:pPr>
+      <w:r>
+        <w:rPr>
+          <w:noProof/>
+        </w:rPr>
+        <w:t>Step 1</w:t>
+      </w:r>
+    </w:p>
+    <w:p>
+      <w:pPr>
+        <w:rPr>
+          <w:noProof/>
+        </w:rPr>
+      </w:pPr>
       <w:r>
         <w:rPr>
           <w:noProof/>
         </w:rPr>
         <w:drawing>
-          <wp:inline distT="0" distB="0" distL="0" distR="0" wp14:anchorId="79CCF8EE" wp14:editId="1EB1F712">
-            <wp:extent cx="5943600" cy="3505835"/>
-            <wp:effectExtent l="0" t="0" r="0" b="0"/>
-            <wp:docPr id="2" name="Picture 2"/>
+          <wp:inline distT="0" distB="0" distL="0" distR="0" wp14:anchorId="37DB3E84" wp14:editId="7A0FA5E1">
+            <wp:extent cx="5943600" cy="3343275"/>
+            <wp:effectExtent l="0" t="0" r="0" b="9525"/>
+            <wp:docPr id="3" name="Picture 3"/>
             <wp:cNvGraphicFramePr>
               <a:graphicFrameLocks xmlns:a="http://schemas.openxmlformats.org/drawingml/2006/main" noChangeAspect="1"/>
             </wp:cNvGraphicFramePr>
@@ -31,7 +49,7 @@
                   <pic:spPr>
                     <a:xfrm>
                       <a:off x="0" y="0"/>
-                      <a:ext cx="5943600" cy="3505835"/>
+                      <a:ext cx="5943600" cy="3343275"/>
                     </a:xfrm>
                     <a:prstGeom prst="rect">
                       <a:avLst/>
@@ -44,19 +62,35 @@
         </w:drawing>
       </w:r>
     </w:p>
-    <w:p/>
-    <w:p/>
-    <w:p/>
-    <w:p/>
+    <w:p>
+      <w:pPr>
+        <w:rPr>
+          <w:noProof/>
+        </w:rPr>
+      </w:pPr>
+    </w:p>
+    <w:p>
+      <w:pPr>
+        <w:rPr>
+          <w:noProof/>
+        </w:rPr>
+      </w:pPr>
+      <w:r>
+        <w:rPr>
+          <w:noProof/>
+        </w:rPr>
+        <w:t>Step 2</w:t>
+      </w:r>
+    </w:p>
     <w:p>
       <w:r>
         <w:rPr>
           <w:noProof/>
         </w:rPr>
         <w:drawing>
-          <wp:inline distT="0" distB="0" distL="0" distR="0" wp14:anchorId="723A604F" wp14:editId="2CBAED7F">
-            <wp:extent cx="5943600" cy="2795270"/>
-            <wp:effectExtent l="0" t="0" r="0" b="5080"/>
+          <wp:inline distT="0" distB="0" distL="0" distR="0" wp14:anchorId="775F4E8E" wp14:editId="280493E8">
+            <wp:extent cx="5943600" cy="3343275"/>
+            <wp:effectExtent l="0" t="0" r="0" b="9525"/>
             <wp:docPr id="1" name="Picture 1"/>
             <wp:cNvGraphicFramePr>
               <a:graphicFrameLocks xmlns:a="http://schemas.openxmlformats.org/drawingml/2006/main" noChangeAspect="1"/>
@@ -77,7 +111,7 @@
                   <pic:spPr>
                     <a:xfrm>
                       <a:off x="0" y="0"/>
-                      <a:ext cx="5943600" cy="2795270"/>
+                      <a:ext cx="5943600" cy="3343275"/>
                     </a:xfrm>
                     <a:prstGeom prst="rect">
                       <a:avLst/>
@@ -90,10 +124,19 @@
         </w:drawing>
       </w:r>
     </w:p>
+    <w:p/>
     <w:p>
+      <w:r>
+        <w:lastRenderedPageBreak/>
+        <w:t>Step 3</w:t>
+      </w:r>
       <w:bookmarkStart w:id="0" w:name="_GoBack"/>
       <w:bookmarkEnd w:id="0"/>
     </w:p>
+    <w:p/>
+    <w:p/>
+    <w:p/>
+    <w:p/>
     <w:sectPr>
       <w:pgSz w:w="12240" w:h="15840"/>
       <w:pgMar w:top="1440" w:right="1440" w:bottom="1440" w:left="1440" w:header="720" w:footer="720" w:gutter="0"/>
@@ -525,6 +568,11 @@
     <w:semiHidden/>
     <w:unhideWhenUsed/>
   </w:style>
+  <w:style w:type="character" w:customStyle="1" w:styleId="apple-converted-space">
+    <w:name w:val="apple-converted-space"/>
+    <w:basedOn w:val="DefaultParagraphFont"/>
+    <w:rsid w:val="006326D4"/>
+  </w:style>
 </w:styles>
 </file>
 

</xml_diff>